<commit_message>
finishing all exp_1,2,3 and the training of xgb, still running rf and modifying the report
</commit_message>
<xml_diff>
--- a/36106-AT2-25100660-experiment-1.docx
+++ b/36106-AT2-25100660-experiment-1.docx
@@ -495,15 +495,6 @@
               </w:pBdr>
               <w:spacing w:line="240" w:lineRule="auto"/>
             </w:pPr>
-            <w:r>
-              <w:t xml:space="preserve">Explain clearly what </w:t>
-            </w:r>
-            <w:r>
-              <w:t>the goal of this project for the business is</w:t>
-            </w:r>
-            <w:r>
-              <w:t>. How will the results be used? What will be the impact of accurate or incorrect results?</w:t>
-            </w:r>
           </w:p>
           <w:p>
             <w:pPr>
@@ -517,6 +508,60 @@
               </w:pBdr>
               <w:spacing w:line="240" w:lineRule="auto"/>
             </w:pPr>
+            <w:r>
+              <w:t>This study seeks to predict which consumers are most likely to make another automobile purchase, which will improve the accuracy of focused marketing activities. By concentrating efforts on clients who have a greater tendency to purchase, accurate forecasts may dramatically save marketing expenses and boost sales efficiency. On the other side, inaccurate outcomes might result in lost opportunities or resource waste.</w:t>
+            </w:r>
+          </w:p>
+        </w:tc>
+      </w:tr>
+      <w:tr>
+        <w:trPr>
+          <w:trHeight w:val="2385"/>
+        </w:trPr>
+        <w:tc>
+          <w:tcPr>
+            <w:tcW w:w="2565" w:type="dxa"/>
+            <w:shd w:val="clear" w:color="auto" w:fill="9FC5E8"/>
+            <w:tcMar>
+              <w:top w:w="100" w:type="dxa"/>
+              <w:left w:w="100" w:type="dxa"/>
+              <w:bottom w:w="100" w:type="dxa"/>
+              <w:right w:w="100" w:type="dxa"/>
+            </w:tcMar>
+          </w:tcPr>
+          <w:p>
+            <w:pPr>
+              <w:spacing w:before="200" w:after="200" w:line="240" w:lineRule="auto"/>
+              <w:rPr>
+                <w:b/>
+                <w:color w:val="FFFFFF"/>
+              </w:rPr>
+            </w:pPr>
+            <w:r>
+              <w:rPr>
+                <w:b/>
+                <w:color w:val="FFFFFF"/>
+              </w:rPr>
+              <w:t>1.b. Hypothesis</w:t>
+            </w:r>
+          </w:p>
+        </w:tc>
+        <w:tc>
+          <w:tcPr>
+            <w:tcW w:w="8685" w:type="dxa"/>
+            <w:shd w:val="clear" w:color="auto" w:fill="auto"/>
+            <w:tcMar>
+              <w:top w:w="100" w:type="dxa"/>
+              <w:left w:w="100" w:type="dxa"/>
+              <w:bottom w:w="100" w:type="dxa"/>
+              <w:right w:w="100" w:type="dxa"/>
+            </w:tcMar>
+          </w:tcPr>
+          <w:p/>
+          <w:p>
+            <w:r>
+              <w:t>Our hypothesis is that machine learning algorithms can use past customer data to accurately forecast the chance of a repurchase. Our goal is to determine which algorithm best captures the patterns in our data that are associated with a customer's choice to repurchase by comparing several models.</w:t>
+            </w:r>
           </w:p>
           <w:p>
             <w:pPr>
@@ -529,16 +574,16 @@
                 <w:between w:val="nil"/>
               </w:pBdr>
               <w:spacing w:line="240" w:lineRule="auto"/>
-            </w:pPr>
-            <w:r>
-              <w:t>This study seeks to predict which consumers are most likely to make another automobile purchase, which will improve the accuracy of focused marketing activities. By concentrating efforts on clients who have a greater tendency to purchase, accurate forecasts may dramatically save marketing expenses and boost sales efficiency. On the other side, inaccurate outcomes might result in lost opportunities or resource waste.</w:t>
-            </w:r>
+              <w:rPr>
+                <w:lang w:val="vi-VN"/>
+              </w:rPr>
+            </w:pPr>
           </w:p>
         </w:tc>
       </w:tr>
       <w:tr>
         <w:trPr>
-          <w:trHeight w:val="2385"/>
+          <w:trHeight w:val="2564"/>
         </w:trPr>
         <w:tc>
           <w:tcPr>
@@ -564,7 +609,7 @@
                 <w:b/>
                 <w:color w:val="FFFFFF"/>
               </w:rPr>
-              <w:t>1.b. Hypothesis</w:t>
+              <w:t>1.c. Experiment Objective</w:t>
             </w:r>
           </w:p>
         </w:tc>
@@ -591,9 +636,6 @@
               </w:pBdr>
               <w:spacing w:line="240" w:lineRule="auto"/>
             </w:pPr>
-            <w:r>
-              <w:t>Present the hypothesis you want to test, the question you want to answer or the insight you are seeking. Explain the reasons why you think it is worthwhile considering it</w:t>
-            </w:r>
           </w:p>
           <w:p>
             <w:pPr>
@@ -607,140 +649,8 @@
               </w:pBdr>
               <w:spacing w:line="240" w:lineRule="auto"/>
             </w:pPr>
-          </w:p>
-          <w:p>
-            <w:r>
-              <w:t>Our hypothesis is that machine learning algorithms can use past customer data to accurately forecast the chance of a repurchase. Our goal is to determine which algorithm best captures the patterns in our data that are associated with a customer's choice to repurchase by comparing several models.</w:t>
-            </w:r>
-          </w:p>
-          <w:p>
-            <w:pPr>
-              <w:widowControl w:val="0"/>
-              <w:pBdr>
-                <w:top w:val="nil"/>
-                <w:left w:val="nil"/>
-                <w:bottom w:val="nil"/>
-                <w:right w:val="nil"/>
-                <w:between w:val="nil"/>
-              </w:pBdr>
-              <w:spacing w:line="240" w:lineRule="auto"/>
-              <w:rPr>
-                <w:lang w:val="vi-VN"/>
-              </w:rPr>
-            </w:pPr>
-          </w:p>
-        </w:tc>
-      </w:tr>
-      <w:tr>
-        <w:trPr>
-          <w:trHeight w:val="2564"/>
-        </w:trPr>
-        <w:tc>
-          <w:tcPr>
-            <w:tcW w:w="2565" w:type="dxa"/>
-            <w:shd w:val="clear" w:color="auto" w:fill="9FC5E8"/>
-            <w:tcMar>
-              <w:top w:w="100" w:type="dxa"/>
-              <w:left w:w="100" w:type="dxa"/>
-              <w:bottom w:w="100" w:type="dxa"/>
-              <w:right w:w="100" w:type="dxa"/>
-            </w:tcMar>
-          </w:tcPr>
-          <w:p>
-            <w:pPr>
-              <w:spacing w:before="200" w:after="200" w:line="240" w:lineRule="auto"/>
-              <w:rPr>
-                <w:b/>
-                <w:color w:val="FFFFFF"/>
-              </w:rPr>
-            </w:pPr>
-            <w:r>
-              <w:rPr>
-                <w:b/>
-                <w:color w:val="FFFFFF"/>
-              </w:rPr>
-              <w:t>1.c. Experiment Objective</w:t>
-            </w:r>
-          </w:p>
-        </w:tc>
-        <w:tc>
-          <w:tcPr>
-            <w:tcW w:w="8685" w:type="dxa"/>
-            <w:shd w:val="clear" w:color="auto" w:fill="auto"/>
-            <w:tcMar>
-              <w:top w:w="100" w:type="dxa"/>
-              <w:left w:w="100" w:type="dxa"/>
-              <w:bottom w:w="100" w:type="dxa"/>
-              <w:right w:w="100" w:type="dxa"/>
-            </w:tcMar>
-          </w:tcPr>
-          <w:p>
-            <w:pPr>
-              <w:widowControl w:val="0"/>
-              <w:pBdr>
-                <w:top w:val="nil"/>
-                <w:left w:val="nil"/>
-                <w:bottom w:val="nil"/>
-                <w:right w:val="nil"/>
-                <w:between w:val="nil"/>
-              </w:pBdr>
-              <w:spacing w:line="240" w:lineRule="auto"/>
-              <w:rPr>
-                <w:lang w:val="vi-VN"/>
-              </w:rPr>
-            </w:pPr>
-            <w:r>
-              <w:t>Detail what will be the expected outcome of the experiment. If possible, estimate the goal you are expecting. List the possible scenarios resulting from this experiment.</w:t>
-            </w:r>
-          </w:p>
-          <w:p>
-            <w:pPr>
-              <w:widowControl w:val="0"/>
-              <w:pBdr>
-                <w:top w:val="nil"/>
-                <w:left w:val="nil"/>
-                <w:bottom w:val="nil"/>
-                <w:right w:val="nil"/>
-                <w:between w:val="nil"/>
-              </w:pBdr>
-              <w:spacing w:line="240" w:lineRule="auto"/>
-              <w:rPr>
-                <w:lang w:val="vi-VN"/>
-              </w:rPr>
-            </w:pPr>
-          </w:p>
-          <w:p>
-            <w:pPr>
-              <w:widowControl w:val="0"/>
-              <w:pBdr>
-                <w:top w:val="nil"/>
-                <w:left w:val="nil"/>
-                <w:bottom w:val="nil"/>
-                <w:right w:val="nil"/>
-                <w:between w:val="nil"/>
-              </w:pBdr>
-              <w:spacing w:line="240" w:lineRule="auto"/>
-              <w:rPr>
-                <w:lang w:val="en-US"/>
-              </w:rPr>
-            </w:pPr>
-            <w:r>
-              <w:t xml:space="preserve">In order to discover which machine learning model(s) is/are most successful, this experiment aims to assess many models' performance on our dataset using pre-established </w:t>
-            </w:r>
-            <w:r>
-              <w:t>evaluation metrics.</w:t>
-            </w:r>
-            <w:r>
-              <w:rPr>
-                <w:lang w:val="vi-VN"/>
-              </w:rPr>
-              <w:t xml:space="preserve"> </w:t>
-            </w:r>
-            <w:r>
-              <w:t>Additionally, we want to determine which feature scaling techniques and assessment measures perform best for this dataset and each model.</w:t>
-            </w:r>
-            <w:r>
-              <w:t xml:space="preserve"> </w:t>
+            <w:r>
+              <w:t>The objective is to evaluate how various SMOTE techniques affect the performance of the top-performing models from the previous experiment. We aim to improve the models' ability to predict minority class instances and achieve better balance in class representation. The anticipated outcome includes improved F1-scores and ROC-AUC scores for models using SMOTE variants compared to the baseline models without SMOTE.</w:t>
             </w:r>
           </w:p>
         </w:tc>
@@ -893,27 +803,6 @@
               <w:spacing w:line="240" w:lineRule="auto"/>
             </w:pPr>
             <w:r>
-              <w:t xml:space="preserve">Describe the steps taken for preparing the data (if any). Explain the rationale why you had to perform these steps. </w:t>
-            </w:r>
-            <w:r>
-              <w:t>Also list</w:t>
-            </w:r>
-            <w:r>
-              <w:t xml:space="preserve"> the steps you decided to not execute and the reasoning behind it. Highlight any step that may potentially be important for future experiments</w:t>
-            </w:r>
-          </w:p>
-          <w:p>
-            <w:pPr>
-              <w:widowControl w:val="0"/>
-              <w:spacing w:line="240" w:lineRule="auto"/>
-            </w:pPr>
-          </w:p>
-          <w:p>
-            <w:pPr>
-              <w:widowControl w:val="0"/>
-              <w:spacing w:line="240" w:lineRule="auto"/>
-            </w:pPr>
-            <w:r>
               <w:t>Gender Binary Encoding: We encoded the gender variable as binary (Male = 1, Female = 0), facilitating its use in our models.</w:t>
             </w:r>
             <w:r>
@@ -1066,27 +955,6 @@
               <w:spacing w:line="240" w:lineRule="auto"/>
             </w:pPr>
             <w:r>
-              <w:t xml:space="preserve">Describe the steps taken for generating features (if any). Explain the rationale why you had to perform these steps. </w:t>
-            </w:r>
-            <w:r>
-              <w:t>Also list</w:t>
-            </w:r>
-            <w:r>
-              <w:t xml:space="preserve"> the feature you decided to remove and the reasoning behind it. Highlight any feature that may potentially be important for future experiments</w:t>
-            </w:r>
-          </w:p>
-          <w:p>
-            <w:pPr>
-              <w:widowControl w:val="0"/>
-              <w:spacing w:line="240" w:lineRule="auto"/>
-            </w:pPr>
-          </w:p>
-          <w:p>
-            <w:pPr>
-              <w:widowControl w:val="0"/>
-              <w:spacing w:line="240" w:lineRule="auto"/>
-            </w:pPr>
-            <w:r>
               <w:t>In this stage, we did not add new characteristics to our dataset. This choice was made to first evaluate the baseline predictive potential of existing characteristics without adding complexity.</w:t>
             </w:r>
             <w:r>
@@ -1205,7 +1073,7 @@
               <w:t>are</w:t>
             </w:r>
             <w:r>
-              <w:t xml:space="preserve">: </w:t>
+              <w:t xml:space="preserve"> </w:t>
             </w:r>
             <w:proofErr w:type="spellStart"/>
             <w:r>
@@ -1239,6 +1107,12 @@
             <w:r>
               <w:t xml:space="preserve">. </w:t>
             </w:r>
+          </w:p>
+          <w:p>
+            <w:pPr>
+              <w:widowControl w:val="0"/>
+              <w:spacing w:line="240" w:lineRule="auto"/>
+            </w:pPr>
           </w:p>
           <w:p>
             <w:pPr>
@@ -1276,7 +1150,6 @@
                 <w:b/>
                 <w:color w:val="FFFFFF"/>
               </w:rPr>
-              <w:lastRenderedPageBreak/>
               <w:t>2.c. Modelling</w:t>
             </w:r>
           </w:p>
@@ -1292,27 +1165,6 @@
               <w:right w:w="100" w:type="dxa"/>
             </w:tcMar>
           </w:tcPr>
-          <w:p>
-            <w:pPr>
-              <w:widowControl w:val="0"/>
-              <w:spacing w:line="240" w:lineRule="auto"/>
-            </w:pPr>
-            <w:r>
-              <w:t xml:space="preserve">Describe the model(s) trained for this experiment and why you choose them. List the hyperparameter tuned and the values tested  and also the rationale why you choose them. </w:t>
-            </w:r>
-            <w:r>
-              <w:t>Also list</w:t>
-            </w:r>
-            <w:r>
-              <w:t xml:space="preserve"> the models you decided to not train and the reasoning behind it. Highlight any model or hyperparameter that may potentially be important for future experiments</w:t>
-            </w:r>
-          </w:p>
-          <w:p>
-            <w:pPr>
-              <w:widowControl w:val="0"/>
-              <w:spacing w:line="240" w:lineRule="auto"/>
-            </w:pPr>
-          </w:p>
           <w:p>
             <w:pPr>
               <w:widowControl w:val="0"/>
@@ -1365,7 +1217,7 @@
               <w:spacing w:line="240" w:lineRule="auto"/>
             </w:pPr>
             <w:r>
-              <w:t xml:space="preserve">Generate a baseline model performance based on the most frequency class in the target variable. </w:t>
+              <w:t>Generate a baseline model performance based on the most frequency class in the target variable.</w:t>
             </w:r>
           </w:p>
           <w:p>
@@ -1392,6 +1244,7 @@
                 <w:sz w:val="22"/>
                 <w:szCs w:val="22"/>
               </w:rPr>
+              <w:lastRenderedPageBreak/>
               <w:t>F1_score of baseline model performance on training set: 0.0</w:t>
             </w:r>
           </w:p>
@@ -1449,62 +1302,6 @@
                 <w:szCs w:val="22"/>
               </w:rPr>
             </w:pPr>
-            <w:r>
-              <w:rPr>
-                <w:color w:val="000000"/>
-                <w:sz w:val="22"/>
-                <w:szCs w:val="22"/>
-              </w:rPr>
-              <w:t>Accuracy score of baseline model performance on training set: 0.9729047696742263</w:t>
-            </w:r>
-          </w:p>
-          <w:p>
-            <w:pPr>
-              <w:pStyle w:val="HTMLPreformatted"/>
-              <w:shd w:val="clear" w:color="auto" w:fill="FFFFFF"/>
-              <w:wordWrap w:val="0"/>
-              <w:textAlignment w:val="baseline"/>
-              <w:rPr>
-                <w:color w:val="000000"/>
-                <w:sz w:val="22"/>
-                <w:szCs w:val="22"/>
-              </w:rPr>
-            </w:pPr>
-            <w:r>
-              <w:rPr>
-                <w:color w:val="000000"/>
-                <w:sz w:val="22"/>
-                <w:szCs w:val="22"/>
-              </w:rPr>
-              <w:t>Accuracy score of baseline model performance on validation set: 0.9731993299832495</w:t>
-            </w:r>
-          </w:p>
-          <w:p>
-            <w:pPr>
-              <w:pStyle w:val="HTMLPreformatted"/>
-              <w:shd w:val="clear" w:color="auto" w:fill="FFFFFF"/>
-              <w:wordWrap w:val="0"/>
-              <w:textAlignment w:val="baseline"/>
-              <w:rPr>
-                <w:color w:val="000000"/>
-                <w:sz w:val="22"/>
-                <w:szCs w:val="22"/>
-              </w:rPr>
-            </w:pPr>
-            <w:r>
-              <w:rPr>
-                <w:color w:val="000000"/>
-                <w:sz w:val="22"/>
-                <w:szCs w:val="22"/>
-              </w:rPr>
-              <w:t>Accuracy score of baseline model performance on test set: 0.9745190599461956</w:t>
-            </w:r>
-          </w:p>
-          <w:p>
-            <w:pPr>
-              <w:widowControl w:val="0"/>
-              <w:spacing w:line="240" w:lineRule="auto"/>
-            </w:pPr>
           </w:p>
           <w:p>
             <w:pPr>
@@ -1555,15 +1352,7 @@
             </w:r>
             <w:proofErr w:type="spellEnd"/>
             <w:r>
-              <w:t xml:space="preserve"> Classifier, </w:t>
-            </w:r>
-            <w:proofErr w:type="spellStart"/>
-            <w:r>
-              <w:t>KnearestNeighbour</w:t>
-            </w:r>
-            <w:proofErr w:type="spellEnd"/>
-            <w:r>
-              <w:t xml:space="preserve"> Classifier, Support Vector Machine</w:t>
+              <w:t xml:space="preserve"> Classifier, KnearestNeighbour Classifier, Support Vector Machine</w:t>
             </w:r>
             <w:r>
               <w:t>.</w:t>
@@ -1921,11 +1710,7 @@
               <w:spacing w:line="240" w:lineRule="auto"/>
             </w:pPr>
             <w:r>
-              <w:t xml:space="preserve">Poor Performer: Because it was unable to manage the non-linear connections </w:t>
-            </w:r>
-            <w:r>
-              <w:lastRenderedPageBreak/>
-              <w:t>in the severely unbalanced data, Logistic Regression performed poorly.</w:t>
+              <w:t>Poor Performer: Because it was unable to manage the non-linear connections in the severely unbalanced data, Logistic Regression performed poorly.</w:t>
             </w:r>
           </w:p>
           <w:p>
@@ -1948,12 +1733,6 @@
               <w:widowControl w:val="0"/>
               <w:spacing w:line="240" w:lineRule="auto"/>
             </w:pPr>
-          </w:p>
-          <w:p>
-            <w:pPr>
-              <w:widowControl w:val="0"/>
-              <w:spacing w:line="240" w:lineRule="auto"/>
-            </w:pPr>
             <w:r>
               <w:t>Because of their simplicity compared to the complexity of the data, models such as Logistic Regression underperformed.</w:t>
             </w:r>
@@ -1965,6 +1744,108 @@
             </w:pPr>
             <w:r>
               <w:t>Performance of the model was greatly impacted by class imbalance, especially for simpler algorithms.</w:t>
+            </w:r>
+          </w:p>
+          <w:p>
+            <w:pPr>
+              <w:widowControl w:val="0"/>
+              <w:spacing w:line="240" w:lineRule="auto"/>
+            </w:pPr>
+          </w:p>
+          <w:p>
+            <w:pPr>
+              <w:widowControl w:val="0"/>
+              <w:spacing w:line="240" w:lineRule="auto"/>
+            </w:pPr>
+            <w:r>
+              <w:t>Here's a brief analysis and some considerations for choosing the best scaler</w:t>
+            </w:r>
+            <w:r>
+              <w:t xml:space="preserve"> after examining 4 tests with various feature scaling methods on your dataset with the Random Forest Classifier.</w:t>
+            </w:r>
+          </w:p>
+          <w:p>
+            <w:pPr>
+              <w:widowControl w:val="0"/>
+              <w:spacing w:line="240" w:lineRule="auto"/>
+            </w:pPr>
+            <w:r>
+              <w:t>Scaling Results Analysis</w:t>
+            </w:r>
+          </w:p>
+          <w:p>
+            <w:pPr>
+              <w:pStyle w:val="ListParagraph"/>
+              <w:widowControl w:val="0"/>
+              <w:numPr>
+                <w:ilvl w:val="0"/>
+                <w:numId w:val="2"/>
+              </w:numPr>
+              <w:spacing w:line="240" w:lineRule="auto"/>
+            </w:pPr>
+            <w:proofErr w:type="spellStart"/>
+            <w:r>
+              <w:t>MinMax</w:t>
+            </w:r>
+            <w:proofErr w:type="spellEnd"/>
+            <w:r>
+              <w:t xml:space="preserve"> Scaler: F1_score = 0.841</w:t>
+            </w:r>
+          </w:p>
+          <w:p>
+            <w:pPr>
+              <w:pStyle w:val="ListParagraph"/>
+              <w:widowControl w:val="0"/>
+              <w:numPr>
+                <w:ilvl w:val="0"/>
+                <w:numId w:val="2"/>
+              </w:numPr>
+              <w:spacing w:line="240" w:lineRule="auto"/>
+            </w:pPr>
+            <w:proofErr w:type="spellStart"/>
+            <w:r>
+              <w:t>MaxAbs</w:t>
+            </w:r>
+            <w:proofErr w:type="spellEnd"/>
+            <w:r>
+              <w:t xml:space="preserve"> Scaler: F1_score = 0.845</w:t>
+            </w:r>
+          </w:p>
+          <w:p>
+            <w:pPr>
+              <w:pStyle w:val="ListParagraph"/>
+              <w:widowControl w:val="0"/>
+              <w:numPr>
+                <w:ilvl w:val="0"/>
+                <w:numId w:val="2"/>
+              </w:numPr>
+              <w:spacing w:line="240" w:lineRule="auto"/>
+            </w:pPr>
+            <w:r>
+              <w:t>Standard Scaler: F1_score = 0.845</w:t>
+            </w:r>
+          </w:p>
+          <w:p>
+            <w:pPr>
+              <w:pStyle w:val="ListParagraph"/>
+              <w:widowControl w:val="0"/>
+              <w:numPr>
+                <w:ilvl w:val="0"/>
+                <w:numId w:val="2"/>
+              </w:numPr>
+              <w:spacing w:line="240" w:lineRule="auto"/>
+            </w:pPr>
+            <w:r>
+              <w:t>Robust Scaler: F1_score = 0.844</w:t>
+            </w:r>
+          </w:p>
+          <w:p>
+            <w:pPr>
+              <w:widowControl w:val="0"/>
+              <w:spacing w:line="240" w:lineRule="auto"/>
+            </w:pPr>
+            <w:r>
+              <w:t>Given the narrow range in performance across the scalers, there's only a marginal difference among them. However, the Standard Scaler, which achieved an F1-score of 0.845, is my preferred choice for this project. This decision is based on its ability to standardize features by removing the mean and scaling to unit variance, which generally ensures that the model's performance is not skewed by the presence of outliers.</w:t>
             </w:r>
           </w:p>
         </w:tc>
@@ -2019,21 +1900,6 @@
               <w:spacing w:line="240" w:lineRule="auto"/>
             </w:pPr>
             <w:r>
-              <w:t>Interpret the results of the experiments related to the business objective set earlier. Estimate the impacts of the incorrect results for the business (some results may have more impact compared to others)</w:t>
-            </w:r>
-          </w:p>
-          <w:p>
-            <w:pPr>
-              <w:widowControl w:val="0"/>
-              <w:spacing w:line="240" w:lineRule="auto"/>
-            </w:pPr>
-          </w:p>
-          <w:p>
-            <w:pPr>
-              <w:widowControl w:val="0"/>
-              <w:spacing w:line="240" w:lineRule="auto"/>
-            </w:pPr>
-            <w:r>
               <w:t xml:space="preserve">Efficient Targeting: By precisely focusing on prospective repurchasers, high-performing models such as </w:t>
             </w:r>
             <w:proofErr w:type="spellStart"/>
@@ -2094,27 +1960,6 @@
               <w:right w:w="100" w:type="dxa"/>
             </w:tcMar>
           </w:tcPr>
-          <w:p>
-            <w:pPr>
-              <w:widowControl w:val="0"/>
-              <w:spacing w:line="240" w:lineRule="auto"/>
-            </w:pPr>
-            <w:r>
-              <w:t xml:space="preserve">List all the issues you faced during the experiments (solved and unsolved). Present solutions or workarounds for overcoming them. </w:t>
-            </w:r>
-            <w:r>
-              <w:t>Also highlight</w:t>
-            </w:r>
-            <w:r>
-              <w:t xml:space="preserve"> the issues that may have to be dealt with in future experiments.</w:t>
-            </w:r>
-          </w:p>
-          <w:p>
-            <w:pPr>
-              <w:widowControl w:val="0"/>
-              <w:spacing w:line="240" w:lineRule="auto"/>
-            </w:pPr>
-          </w:p>
           <w:p>
             <w:pPr>
               <w:widowControl w:val="0"/>
@@ -2336,27 +2181,6 @@
               <w:spacing w:line="240" w:lineRule="auto"/>
             </w:pPr>
             <w:r>
-              <w:t xml:space="preserve">Reflect on the outcome of the experiment and list the new insights you gained from it. Provide rationale for pursuing more experimentation with the current approach or call out if you think </w:t>
-            </w:r>
-            <w:r>
-              <w:t>it,</w:t>
-            </w:r>
-            <w:r>
-              <w:t xml:space="preserve"> is a dead end.</w:t>
-            </w:r>
-          </w:p>
-          <w:p>
-            <w:pPr>
-              <w:widowControl w:val="0"/>
-              <w:spacing w:line="240" w:lineRule="auto"/>
-            </w:pPr>
-          </w:p>
-          <w:p>
-            <w:pPr>
-              <w:widowControl w:val="0"/>
-              <w:spacing w:line="240" w:lineRule="auto"/>
-            </w:pPr>
-            <w:r>
               <w:t xml:space="preserve">This experiment confirmed that the use of ensemble techniques is efficient when handling complicated datasets. Moreover, applying advanced feature engineering will offer a great chance to boost model performance. As the result has shown, the adaptability of models like </w:t>
             </w:r>
             <w:proofErr w:type="spellStart"/>
@@ -2401,7 +2225,6 @@
                 <w:b/>
                 <w:color w:val="FFFFFF"/>
               </w:rPr>
-              <w:lastRenderedPageBreak/>
               <w:t>4.b. Suggestions / Recommendations</w:t>
             </w:r>
           </w:p>
@@ -2417,21 +2240,6 @@
               <w:right w:w="100" w:type="dxa"/>
             </w:tcMar>
           </w:tcPr>
-          <w:p>
-            <w:pPr>
-              <w:widowControl w:val="0"/>
-              <w:spacing w:line="240" w:lineRule="auto"/>
-            </w:pPr>
-            <w:r>
-              <w:t>Given the results achieved and the overall objective of the project, list the potential next steps and experiments. For each of them assess the expected uplift or gains and rank them accordingly. If the experiment achieved the required outcome for the business, recommend the steps to deploy this solution into production.</w:t>
-            </w:r>
-          </w:p>
-          <w:p>
-            <w:pPr>
-              <w:widowControl w:val="0"/>
-              <w:spacing w:line="240" w:lineRule="auto"/>
-            </w:pPr>
-          </w:p>
           <w:p>
             <w:pPr>
               <w:widowControl w:val="0"/>
@@ -3492,7 +3300,6 @@
     <w:basedOn w:val="Normal"/>
     <w:link w:val="HTMLPreformattedChar"/>
     <w:uiPriority w:val="99"/>
-    <w:semiHidden/>
     <w:unhideWhenUsed/>
     <w:rsid w:val="00DB32FC"/>
     <w:pPr>
@@ -3528,7 +3335,6 @@
     <w:basedOn w:val="DefaultParagraphFont"/>
     <w:link w:val="HTMLPreformatted"/>
     <w:uiPriority w:val="99"/>
-    <w:semiHidden/>
     <w:rsid w:val="00DB32FC"/>
     <w:rPr>
       <w:rFonts w:ascii="Courier New" w:eastAsia="Times New Roman" w:hAnsi="Courier New" w:cs="Courier New"/>

</xml_diff>